<commit_message>
Percent of Recommendation Met
</commit_message>
<xml_diff>
--- a/KeystoneWorkFlow.docx
+++ b/KeystoneWorkFlow.docx
@@ -42,8 +42,6 @@
           <w:b/>
         </w:rPr>
       </w:pPr>
-      <w:bookmarkStart w:id="0" w:name="_GoBack"/>
-      <w:bookmarkEnd w:id="0"/>
     </w:p>
     <w:p>
       <w:pPr>
@@ -375,24 +373,10 @@
           <w:b/>
           <w:highlight w:val="lightGray"/>
         </w:rPr>
-        <w:t>(</w:t>
-      </w:r>
-      <w:proofErr w:type="gramStart"/>
-      <w:r>
-        <w:rPr>
-          <w:b/>
-          <w:highlight w:val="lightGray"/>
-        </w:rPr>
-        <w:t>by</w:t>
-      </w:r>
-      <w:proofErr w:type="gramEnd"/>
-      <w:r>
-        <w:rPr>
-          <w:b/>
-          <w:highlight w:val="lightGray"/>
-        </w:rPr>
-        <w:t xml:space="preserve"> Nov 21st</w:t>
-      </w:r>
+        <w:t>(by Nov 22nd</w:t>
+      </w:r>
+      <w:bookmarkStart w:id="0" w:name="_GoBack"/>
+      <w:bookmarkEnd w:id="0"/>
       <w:r>
         <w:rPr>
           <w:b/>
@@ -1905,6 +1889,7 @@
   <w:style w:type="character" w:default="1" w:styleId="DefaultParagraphFont">
     <w:name w:val="Default Paragraph Font"/>
     <w:uiPriority w:val="1"/>
+    <w:semiHidden/>
     <w:unhideWhenUsed/>
   </w:style>
   <w:style w:type="table" w:default="1" w:styleId="TableNormal">
@@ -2101,6 +2086,7 @@
   <w:style w:type="character" w:default="1" w:styleId="DefaultParagraphFont">
     <w:name w:val="Default Paragraph Font"/>
     <w:uiPriority w:val="1"/>
+    <w:semiHidden/>
     <w:unhideWhenUsed/>
   </w:style>
   <w:style w:type="table" w:default="1" w:styleId="TableNormal">

</xml_diff>

<commit_message>
Start of Yield Data + Code!!!
organized yield data (added yield data aquisition file), uploaded data, working on organizing, started yield code.
</commit_message>
<xml_diff>
--- a/KeystoneWorkFlow.docx
+++ b/KeystoneWorkFlow.docx
@@ -122,20 +122,20 @@
         </w:tabs>
         <w:rPr>
           <w:b/>
-          <w:highlight w:val="cyan"/>
-        </w:rPr>
-      </w:pPr>
-      <w:r>
-        <w:rPr>
-          <w:b/>
-          <w:highlight w:val="cyan"/>
+          <w:highlight w:val="black"/>
+        </w:rPr>
+      </w:pPr>
+      <w:r>
+        <w:rPr>
+          <w:b/>
+          <w:highlight w:val="black"/>
         </w:rPr>
         <w:t xml:space="preserve">Resolve </w:t>
       </w:r>
       <w:r>
         <w:rPr>
           <w:b/>
-          <w:highlight w:val="cyan"/>
+          <w:highlight w:val="black"/>
         </w:rPr>
         <w:t xml:space="preserve">as many </w:t>
       </w:r>
@@ -143,7 +143,7 @@
       <w:r>
         <w:rPr>
           <w:b/>
-          <w:highlight w:val="cyan"/>
+          <w:highlight w:val="black"/>
         </w:rPr>
         <w:t>Food.Need</w:t>
       </w:r>
@@ -151,42 +151,42 @@
       <w:r>
         <w:rPr>
           <w:b/>
-          <w:highlight w:val="cyan"/>
+          <w:highlight w:val="black"/>
         </w:rPr>
         <w:t xml:space="preserve"> code errors</w:t>
       </w:r>
       <w:r>
         <w:rPr>
           <w:b/>
-          <w:highlight w:val="cyan"/>
+          <w:highlight w:val="black"/>
         </w:rPr>
         <w:t xml:space="preserve"> as possible</w:t>
       </w:r>
       <w:r>
         <w:rPr>
           <w:b/>
-          <w:highlight w:val="cyan"/>
+          <w:highlight w:val="black"/>
         </w:rPr>
         <w:t xml:space="preserve"> (by </w:t>
       </w:r>
       <w:r>
         <w:rPr>
           <w:b/>
-          <w:highlight w:val="cyan"/>
+          <w:highlight w:val="black"/>
         </w:rPr>
         <w:t>Nov 20</w:t>
       </w:r>
       <w:r>
         <w:rPr>
           <w:b/>
-          <w:highlight w:val="cyan"/>
+          <w:highlight w:val="black"/>
         </w:rPr>
         <w:t>th</w:t>
       </w:r>
       <w:r>
         <w:rPr>
           <w:b/>
-          <w:highlight w:val="cyan"/>
+          <w:highlight w:val="black"/>
         </w:rPr>
         <w:t>)</w:t>
       </w:r>
@@ -200,13 +200,13 @@
         </w:numPr>
         <w:rPr>
           <w:b/>
-          <w:highlight w:val="cyan"/>
-        </w:rPr>
-      </w:pPr>
-      <w:r>
-        <w:rPr>
-          <w:b/>
-          <w:highlight w:val="cyan"/>
+          <w:highlight w:val="black"/>
+        </w:rPr>
+      </w:pPr>
+      <w:r>
+        <w:rPr>
+          <w:b/>
+          <w:highlight w:val="black"/>
         </w:rPr>
         <w:t xml:space="preserve">Invite Andrew to collaborate on </w:t>
       </w:r>
@@ -214,7 +214,7 @@
       <w:r>
         <w:rPr>
           <w:b/>
-          <w:highlight w:val="cyan"/>
+          <w:highlight w:val="black"/>
         </w:rPr>
         <w:t>GitHub</w:t>
       </w:r>
@@ -238,27 +238,27 @@
         </w:numPr>
         <w:rPr>
           <w:b/>
-          <w:highlight w:val="cyan"/>
-        </w:rPr>
-      </w:pPr>
-      <w:r>
-        <w:rPr>
-          <w:b/>
-          <w:highlight w:val="cyan"/>
+          <w:highlight w:val="black"/>
+        </w:rPr>
+      </w:pPr>
+      <w:r>
+        <w:rPr>
+          <w:b/>
+          <w:highlight w:val="black"/>
         </w:rPr>
         <w:t>Balance need with recommendation</w:t>
       </w:r>
       <w:r>
         <w:rPr>
           <w:b/>
-          <w:highlight w:val="cyan"/>
+          <w:highlight w:val="black"/>
         </w:rPr>
         <w:t xml:space="preserve"> (by Nov 22nd</w:t>
       </w:r>
       <w:r>
         <w:rPr>
           <w:b/>
-          <w:highlight w:val="cyan"/>
+          <w:highlight w:val="black"/>
         </w:rPr>
         <w:t>)</w:t>
       </w:r>
@@ -272,13 +272,13 @@
         </w:numPr>
         <w:rPr>
           <w:b/>
-          <w:highlight w:val="cyan"/>
-        </w:rPr>
-      </w:pPr>
-      <w:r>
-        <w:rPr>
-          <w:b/>
-          <w:highlight w:val="cyan"/>
+          <w:highlight w:val="black"/>
+        </w:rPr>
+      </w:pPr>
+      <w:r>
+        <w:rPr>
+          <w:b/>
+          <w:highlight w:val="black"/>
         </w:rPr>
         <w:t xml:space="preserve">Send Caitlyn and </w:t>
       </w:r>
@@ -286,7 +286,7 @@
       <w:r>
         <w:rPr>
           <w:b/>
-          <w:highlight w:val="cyan"/>
+          <w:highlight w:val="black"/>
         </w:rPr>
         <w:t>Wallapak</w:t>
       </w:r>
@@ -294,28 +294,28 @@
       <w:r>
         <w:rPr>
           <w:b/>
-          <w:highlight w:val="cyan"/>
+          <w:highlight w:val="black"/>
         </w:rPr>
         <w:t xml:space="preserve"> </w:t>
       </w:r>
       <w:r>
         <w:rPr>
           <w:b/>
-          <w:highlight w:val="cyan"/>
+          <w:highlight w:val="black"/>
         </w:rPr>
         <w:t xml:space="preserve">food need balancing </w:t>
       </w:r>
       <w:r>
         <w:rPr>
           <w:b/>
-          <w:highlight w:val="cyan"/>
+          <w:highlight w:val="black"/>
         </w:rPr>
         <w:t>equations</w:t>
       </w:r>
       <w:r>
         <w:rPr>
           <w:b/>
-          <w:highlight w:val="cyan"/>
+          <w:highlight w:val="black"/>
         </w:rPr>
         <w:t xml:space="preserve"> and </w:t>
       </w:r>
@@ -323,7 +323,7 @@
       <w:r>
         <w:rPr>
           <w:b/>
-          <w:highlight w:val="cyan"/>
+          <w:highlight w:val="black"/>
         </w:rPr>
         <w:t>work flow</w:t>
       </w:r>
@@ -331,7 +331,7 @@
       <w:r>
         <w:rPr>
           <w:b/>
-          <w:highlight w:val="cyan"/>
+          <w:highlight w:val="black"/>
         </w:rPr>
         <w:t>.  Update. Set meeting.</w:t>
       </w:r>
@@ -342,6 +342,7 @@
         <w:ind w:left="1440"/>
         <w:rPr>
           <w:b/>
+          <w:highlight w:val="black"/>
         </w:rPr>
       </w:pPr>
     </w:p>
@@ -354,33 +355,50 @@
         </w:numPr>
         <w:rPr>
           <w:b/>
-        </w:rPr>
-      </w:pPr>
-      <w:r>
-        <w:rPr>
-          <w:b/>
+          <w:highlight w:val="black"/>
+        </w:rPr>
+      </w:pPr>
+      <w:r>
+        <w:rPr>
+          <w:b/>
+          <w:highlight w:val="black"/>
         </w:rPr>
         <w:t xml:space="preserve"> Check Food Need code over, consolidate results.</w:t>
       </w:r>
       <w:r>
         <w:rPr>
           <w:b/>
+          <w:highlight w:val="black"/>
         </w:rPr>
         <w:t xml:space="preserve"> </w:t>
       </w:r>
       <w:r>
         <w:rPr>
           <w:b/>
-          <w:highlight w:val="lightGray"/>
-        </w:rPr>
-        <w:t>(by Nov 22nd</w:t>
-      </w:r>
-      <w:bookmarkStart w:id="0" w:name="_GoBack"/>
-      <w:bookmarkEnd w:id="0"/>
-      <w:r>
-        <w:rPr>
-          <w:b/>
-          <w:highlight w:val="lightGray"/>
+          <w:highlight w:val="black"/>
+        </w:rPr>
+        <w:t>(</w:t>
+      </w:r>
+      <w:proofErr w:type="gramStart"/>
+      <w:r>
+        <w:rPr>
+          <w:b/>
+          <w:highlight w:val="black"/>
+        </w:rPr>
+        <w:t>by</w:t>
+      </w:r>
+      <w:proofErr w:type="gramEnd"/>
+      <w:r>
+        <w:rPr>
+          <w:b/>
+          <w:highlight w:val="black"/>
+        </w:rPr>
+        <w:t xml:space="preserve"> Nov 22nd</w:t>
+      </w:r>
+      <w:r>
+        <w:rPr>
+          <w:b/>
+          <w:highlight w:val="black"/>
         </w:rPr>
         <w:t>)</w:t>
       </w:r>
@@ -401,34 +419,132 @@
         </w:numPr>
         <w:rPr>
           <w:b/>
-        </w:rPr>
-      </w:pPr>
-      <w:r>
-        <w:rPr>
-          <w:b/>
-        </w:rPr>
-        <w:t>Yield Data Code</w:t>
-      </w:r>
-      <w:r>
-        <w:rPr>
-          <w:b/>
-        </w:rPr>
-        <w:t xml:space="preserve"> </w:t>
-      </w:r>
-      <w:r>
-        <w:rPr>
-          <w:b/>
-          <w:highlight w:val="lightGray"/>
-        </w:rPr>
-        <w:t xml:space="preserve">(complete before </w:t>
-      </w:r>
-      <w:r>
-        <w:rPr>
-          <w:b/>
-          <w:highlight w:val="lightGray"/>
-        </w:rPr>
-        <w:t>end of November)</w:t>
-      </w:r>
+          <w:highlight w:val="cyan"/>
+        </w:rPr>
+      </w:pPr>
+      <w:r>
+        <w:rPr>
+          <w:b/>
+          <w:highlight w:val="cyan"/>
+        </w:rPr>
+        <w:t xml:space="preserve">Yield Data Code </w:t>
+      </w:r>
+      <w:r>
+        <w:rPr>
+          <w:b/>
+          <w:highlight w:val="cyan"/>
+        </w:rPr>
+        <w:t>(complete before end of November)</w:t>
+      </w:r>
+    </w:p>
+    <w:p>
+      <w:pPr>
+        <w:rPr>
+          <w:b/>
+          <w:highlight w:val="cyan"/>
+        </w:rPr>
+      </w:pPr>
+    </w:p>
+    <w:p>
+      <w:pPr>
+        <w:pStyle w:val="ListParagraph"/>
+        <w:ind w:left="1080"/>
+        <w:rPr>
+          <w:b/>
+          <w:highlight w:val="cyan"/>
+        </w:rPr>
+      </w:pPr>
+      <w:bookmarkStart w:id="0" w:name="_GoBack"/>
+      <w:r>
+        <w:rPr>
+          <w:b/>
+          <w:highlight w:val="cyan"/>
+        </w:rPr>
+        <w:t>(1) CANSIM Table 001-0010 ("production"/"seeded area") (Statistics Canada, 2014) +</w:t>
+      </w:r>
+    </w:p>
+    <w:p>
+      <w:pPr>
+        <w:pStyle w:val="ListParagraph"/>
+        <w:ind w:left="1080"/>
+        <w:rPr>
+          <w:b/>
+          <w:highlight w:val="cyan"/>
+        </w:rPr>
+      </w:pPr>
+      <w:r>
+        <w:rPr>
+          <w:b/>
+          <w:highlight w:val="cyan"/>
+        </w:rPr>
+        <w:t>(2) CANSIM Table 001-0009 ("marketed production"/"cultivated area"), (Statistics Canada, 2014) +</w:t>
+      </w:r>
+    </w:p>
+    <w:p>
+      <w:pPr>
+        <w:pStyle w:val="ListParagraph"/>
+        <w:ind w:left="1080"/>
+        <w:rPr>
+          <w:b/>
+          <w:highlight w:val="cyan"/>
+        </w:rPr>
+      </w:pPr>
+      <w:r>
+        <w:rPr>
+          <w:b/>
+          <w:highlight w:val="cyan"/>
+        </w:rPr>
+        <w:t>(3) CANSIM Table 001-0013 ("marketed production"/"seeded area"), (Statistics Canada, 2014) +</w:t>
+      </w:r>
+    </w:p>
+    <w:p>
+      <w:pPr>
+        <w:pStyle w:val="ListParagraph"/>
+        <w:ind w:left="1080"/>
+        <w:rPr>
+          <w:b/>
+          <w:highlight w:val="cyan"/>
+        </w:rPr>
+      </w:pPr>
+      <w:r>
+        <w:rPr>
+          <w:b/>
+          <w:highlight w:val="cyan"/>
+        </w:rPr>
+        <w:t>(4) CANSIM Table 001-0012 ("production, fresh and processed"/"area beds total"), (Statistics Canada, 2014) (5) CANSIM Table 001-0014 ("marketed production"/"seeded area"), (Statistics Canada, 2014) +</w:t>
+      </w:r>
+    </w:p>
+    <w:p>
+      <w:pPr>
+        <w:pStyle w:val="ListParagraph"/>
+        <w:ind w:left="1080"/>
+        <w:rPr>
+          <w:b/>
+          <w:highlight w:val="cyan"/>
+        </w:rPr>
+      </w:pPr>
+      <w:r>
+        <w:rPr>
+          <w:b/>
+          <w:highlight w:val="cyan"/>
+        </w:rPr>
+        <w:t xml:space="preserve">(6) CANSIM Table 001-0006, (Statistics Canada, 2014) </w:t>
+      </w:r>
+    </w:p>
+    <w:bookmarkEnd w:id="0"/>
+    <w:p>
+      <w:pPr>
+        <w:pStyle w:val="ListParagraph"/>
+        <w:ind w:left="1080"/>
+        <w:rPr>
+          <w:b/>
+          <w:highlight w:val="cyan"/>
+        </w:rPr>
+      </w:pPr>
     </w:p>
     <w:p>
       <w:pPr>
@@ -439,11 +555,13 @@
         </w:numPr>
         <w:rPr>
           <w:b/>
-        </w:rPr>
-      </w:pPr>
-      <w:r>
-        <w:rPr>
-          <w:b/>
+          <w:highlight w:val="cyan"/>
+        </w:rPr>
+      </w:pPr>
+      <w:r>
+        <w:rPr>
+          <w:b/>
+          <w:highlight w:val="cyan"/>
         </w:rPr>
         <w:t xml:space="preserve">Share code with </w:t>
       </w:r>
@@ -451,6 +569,7 @@
       <w:r>
         <w:rPr>
           <w:b/>
+          <w:highlight w:val="cyan"/>
         </w:rPr>
         <w:t>Kwantlen</w:t>
       </w:r>
@@ -458,8 +577,16 @@
       <w:r>
         <w:rPr>
           <w:b/>
+          <w:highlight w:val="cyan"/>
         </w:rPr>
         <w:t xml:space="preserve"> </w:t>
+      </w:r>
+      <w:r>
+        <w:rPr>
+          <w:b/>
+          <w:highlight w:val="cyan"/>
+        </w:rPr>
+        <w:t>- feedback</w:t>
       </w:r>
     </w:p>
     <w:p>
@@ -612,6 +739,7 @@
         <w:rPr>
           <w:b/>
         </w:rPr>
+        <w:lastRenderedPageBreak/>
         <w:t xml:space="preserve">Share with </w:t>
       </w:r>
       <w:proofErr w:type="spellStart"/>
@@ -994,6 +1122,13 @@
           <w:u w:val="single"/>
         </w:rPr>
       </w:pPr>
+      <w:r>
+        <w:rPr>
+          <w:b/>
+          <w:u w:val="single"/>
+        </w:rPr>
+        <w:t>s</w:t>
+      </w:r>
     </w:p>
     <w:p>
       <w:pPr>
@@ -1889,7 +2024,6 @@
   <w:style w:type="character" w:default="1" w:styleId="DefaultParagraphFont">
     <w:name w:val="Default Paragraph Font"/>
     <w:uiPriority w:val="1"/>
-    <w:semiHidden/>
     <w:unhideWhenUsed/>
   </w:style>
   <w:style w:type="table" w:default="1" w:styleId="TableNormal">
@@ -2086,7 +2220,6 @@
   <w:style w:type="character" w:default="1" w:styleId="DefaultParagraphFont">
     <w:name w:val="Default Paragraph Font"/>
     <w:uiPriority w:val="1"/>
-    <w:semiHidden/>
     <w:unhideWhenUsed/>
   </w:style>
   <w:style w:type="table" w:default="1" w:styleId="TableNormal">

</xml_diff>

<commit_message>
Final Modifications Yield Data
</commit_message>
<xml_diff>
--- a/KeystoneWorkFlow.docx
+++ b/KeystoneWorkFlow.docx
@@ -624,29 +624,6 @@
         </w:rPr>
         <w:t xml:space="preserve"> </w:t>
       </w:r>
-      <w:r>
-        <w:rPr>
-          <w:b/>
-          <w:highlight w:val="lightGray"/>
-        </w:rPr>
-        <w:t>(</w:t>
-      </w:r>
-      <w:r>
-        <w:rPr>
-          <w:b/>
-          <w:highlight w:val="lightGray"/>
-        </w:rPr>
-        <w:t>ROUGH DRAFT OF ALL CODE COMPLETE</w:t>
-      </w:r>
-      <w:bookmarkStart w:id="0" w:name="_GoBack"/>
-      <w:bookmarkEnd w:id="0"/>
-      <w:r>
-        <w:rPr>
-          <w:b/>
-          <w:highlight w:val="lightGray"/>
-        </w:rPr>
-        <w:t>)</w:t>
-      </w:r>
     </w:p>
     <w:p>
       <w:pPr>
@@ -657,14 +634,112 @@
         </w:numPr>
         <w:rPr>
           <w:b/>
-        </w:rPr>
-      </w:pPr>
-      <w:r>
-        <w:rPr>
-          <w:b/>
-        </w:rPr>
-        <w:t>Find out what parts to prioritize.</w:t>
-      </w:r>
+          <w:highlight w:val="yellow"/>
+        </w:rPr>
+      </w:pPr>
+      <w:r>
+        <w:rPr>
+          <w:b/>
+          <w:highlight w:val="yellow"/>
+        </w:rPr>
+        <w:t>Review crop yield code. What is missing? What questions can Caitlin answer?</w:t>
+      </w:r>
+    </w:p>
+    <w:p>
+      <w:pPr>
+        <w:pStyle w:val="ListParagraph"/>
+        <w:numPr>
+          <w:ilvl w:val="1"/>
+          <w:numId w:val="3"/>
+        </w:numPr>
+        <w:rPr>
+          <w:b/>
+        </w:rPr>
+      </w:pPr>
+      <w:r>
+        <w:rPr>
+          <w:b/>
+        </w:rPr>
+        <w:t xml:space="preserve">Get livestock feed requirements data from </w:t>
+      </w:r>
+      <w:proofErr w:type="spellStart"/>
+      <w:r>
+        <w:rPr>
+          <w:b/>
+        </w:rPr>
+        <w:t>pdf</w:t>
+      </w:r>
+      <w:proofErr w:type="spellEnd"/>
+      <w:r>
+        <w:rPr>
+          <w:b/>
+        </w:rPr>
+        <w:t xml:space="preserve"> file</w:t>
+      </w:r>
+    </w:p>
+    <w:p>
+      <w:pPr>
+        <w:pStyle w:val="ListParagraph"/>
+        <w:numPr>
+          <w:ilvl w:val="1"/>
+          <w:numId w:val="3"/>
+        </w:numPr>
+        <w:rPr>
+          <w:b/>
+        </w:rPr>
+      </w:pPr>
+      <w:r>
+        <w:rPr>
+          <w:b/>
+        </w:rPr>
+        <w:t>Get livestock yield/animal from census</w:t>
+      </w:r>
+    </w:p>
+    <w:p>
+      <w:pPr>
+        <w:pStyle w:val="ListParagraph"/>
+        <w:numPr>
+          <w:ilvl w:val="1"/>
+          <w:numId w:val="3"/>
+        </w:numPr>
+        <w:rPr>
+          <w:b/>
+        </w:rPr>
+      </w:pPr>
+      <w:r>
+        <w:rPr>
+          <w:b/>
+        </w:rPr>
+        <w:t>??</w:t>
+      </w:r>
+      <w:proofErr w:type="gramStart"/>
+      <w:r>
+        <w:rPr>
+          <w:b/>
+        </w:rPr>
+        <w:t>?yield</w:t>
+      </w:r>
+      <w:proofErr w:type="gramEnd"/>
+      <w:r>
+        <w:rPr>
+          <w:b/>
+        </w:rPr>
+        <w:t xml:space="preserve"> for livestock feed???</w:t>
+      </w:r>
+    </w:p>
+    <w:p>
+      <w:pPr>
+        <w:pStyle w:val="ListParagraph"/>
+        <w:numPr>
+          <w:ilvl w:val="1"/>
+          <w:numId w:val="3"/>
+        </w:numPr>
+        <w:rPr>
+          <w:b/>
+        </w:rPr>
+      </w:pPr>
+      <w:bookmarkStart w:id="0" w:name="_GoBack"/>
+      <w:bookmarkEnd w:id="0"/>
     </w:p>
     <w:p>
       <w:pPr>
@@ -703,6 +778,28 @@
           <w:b/>
           <w:highlight w:val="lightGray"/>
         </w:rPr>
+        <w:t xml:space="preserve"> 24</w:t>
+      </w:r>
+      <w:r>
+        <w:rPr>
+          <w:b/>
+          <w:highlight w:val="lightGray"/>
+          <w:vertAlign w:val="superscript"/>
+        </w:rPr>
+        <w:t>th</w:t>
+      </w:r>
+      <w:r>
+        <w:rPr>
+          <w:b/>
+          <w:highlight w:val="lightGray"/>
+        </w:rPr>
+        <w:t>~Feb 20th</w:t>
+      </w:r>
+      <w:r>
+        <w:rPr>
+          <w:b/>
+          <w:highlight w:val="lightGray"/>
+        </w:rPr>
         <w:t>)</w:t>
       </w:r>
       <w:r>
@@ -745,7 +842,6 @@
         <w:rPr>
           <w:b/>
         </w:rPr>
-        <w:lastRenderedPageBreak/>
         <w:t xml:space="preserve">Share with </w:t>
       </w:r>
       <w:proofErr w:type="spellStart"/>
@@ -761,69 +857,6 @@
           <w:b/>
         </w:rPr>
         <w:t xml:space="preserve"> – get feedback</w:t>
-      </w:r>
-    </w:p>
-    <w:p>
-      <w:pPr>
-        <w:rPr>
-          <w:b/>
-        </w:rPr>
-      </w:pPr>
-    </w:p>
-    <w:p>
-      <w:pPr>
-        <w:pStyle w:val="ListParagraph"/>
-        <w:numPr>
-          <w:ilvl w:val="0"/>
-          <w:numId w:val="3"/>
-        </w:numPr>
-        <w:rPr>
-          <w:b/>
-        </w:rPr>
-      </w:pPr>
-      <w:r>
-        <w:rPr>
-          <w:b/>
-        </w:rPr>
-        <w:t xml:space="preserve"> Add Graphic User Interface</w:t>
-      </w:r>
-      <w:r>
-        <w:rPr>
-          <w:b/>
-        </w:rPr>
-        <w:t xml:space="preserve"> </w:t>
-      </w:r>
-      <w:r>
-        <w:rPr>
-          <w:b/>
-          <w:highlight w:val="lightGray"/>
-        </w:rPr>
-        <w:t>(end of January</w:t>
-      </w:r>
-      <w:r>
-        <w:rPr>
-          <w:b/>
-          <w:highlight w:val="lightGray"/>
-        </w:rPr>
-        <w:t>)</w:t>
-      </w:r>
-    </w:p>
-    <w:p>
-      <w:pPr>
-        <w:pStyle w:val="ListParagraph"/>
-        <w:numPr>
-          <w:ilvl w:val="1"/>
-          <w:numId w:val="3"/>
-        </w:numPr>
-        <w:rPr>
-          <w:b/>
-        </w:rPr>
-      </w:pPr>
-      <w:r>
-        <w:rPr>
-          <w:b/>
-        </w:rPr>
-        <w:t>Streamline data acquisition</w:t>
       </w:r>
     </w:p>
     <w:p/>
@@ -876,51 +909,13 @@
         <w:rPr>
           <w:b/>
         </w:rPr>
-        <w:t xml:space="preserve">Write introduction, scope, and methods. </w:t>
-      </w:r>
-      <w:r>
-        <w:rPr>
-          <w:b/>
-          <w:highlight w:val="lightGray"/>
-        </w:rPr>
-        <w:t>(</w:t>
-      </w:r>
-      <w:proofErr w:type="gramStart"/>
-      <w:r>
-        <w:rPr>
-          <w:b/>
-          <w:highlight w:val="lightGray"/>
-        </w:rPr>
-        <w:t>rough</w:t>
-      </w:r>
-      <w:proofErr w:type="gramEnd"/>
-      <w:r>
-        <w:rPr>
-          <w:b/>
-          <w:highlight w:val="lightGray"/>
-        </w:rPr>
-        <w:t xml:space="preserve"> draft complete</w:t>
-      </w:r>
-      <w:r>
-        <w:rPr>
-          <w:b/>
-          <w:highlight w:val="lightGray"/>
-        </w:rPr>
-        <w:t xml:space="preserve"> by </w:t>
-      </w:r>
-      <w:r>
-        <w:rPr>
-          <w:b/>
-          <w:highlight w:val="lightGray"/>
-        </w:rPr>
-        <w:t>Jan 7th</w:t>
-      </w:r>
-      <w:r>
-        <w:rPr>
-          <w:b/>
-          <w:highlight w:val="lightGray"/>
-        </w:rPr>
-        <w:t>)</w:t>
+        <w:t>Write introduction, scope, and methods</w:t>
+      </w:r>
+      <w:r>
+        <w:rPr>
+          <w:b/>
+        </w:rPr>
+        <w:t>.</w:t>
       </w:r>
     </w:p>
     <w:p>

</xml_diff>